<commit_message>
Added another bullet point; re-saved as better name
</commit_message>
<xml_diff>
--- a/Templated.docx
+++ b/Templated.docx
@@ -155,7 +155,20 @@
             <w:t>Tau Beta Pi • Et</w:t>
           </w:r>
           <w:r>
-            <w:t>a Kappa Nu • Rachleff Scholar</w:t>
+            <w:t>a Kappa Nu</w:t>
+          </w:r>
+          <w:bookmarkStart w:id="0" w:name="_GoBack"/>
+          <w:bookmarkEnd w:id="0"/>
+          <w:r>
+            <w:t xml:space="preserve"> • </w:t>
+          </w:r>
+          <w:proofErr w:type="spellStart"/>
+          <w:r>
+            <w:t>Rachleff</w:t>
+          </w:r>
+          <w:proofErr w:type="spellEnd"/>
+          <w:r>
+            <w:t xml:space="preserve"> Scholar</w:t>
           </w:r>
         </w:p>
       </w:sdtContent>
@@ -163,7 +176,7 @@
     <w:p>
       <w:pPr>
         <w:pStyle w:val="Heading1"/>
-        <w:spacing w:before="280" w:after="0"/>
+        <w:spacing w:before="200" w:after="0"/>
         <w:ind w:left="0" w:firstLine="0"/>
       </w:pPr>
       <w:r>
@@ -206,6 +219,7 @@
                   <w:docPart w:val="98878AF6CF1D26439C7C12F136C45039"/>
                 </w:placeholder>
               </w:sdtPr>
+              <w:sdtEndPr/>
               <w:sdtContent>
                 <w:r>
                   <w:t>University of Pennsylvania</w:t>
@@ -262,6 +276,7 @@
           <w:docPart w:val="59DDA4DEF0BEEC429C32460100C13C26"/>
         </w:placeholder>
       </w:sdtPr>
+      <w:sdtEndPr/>
       <w:sdtContent>
         <w:p>
           <w:pPr>
@@ -351,6 +366,7 @@
                   <w:docPart w:val="49CF24B3BD07F543A6BE1CAFF82F491B"/>
                 </w:placeholder>
               </w:sdtPr>
+              <w:sdtEndPr/>
               <w:sdtContent>
                 <w:r>
                   <w:t>Hospital at</w:t>
@@ -391,6 +407,7 @@
           <w:docPart w:val="24251E3691B255489E225C4555A94811"/>
         </w:placeholder>
       </w:sdtPr>
+      <w:sdtEndPr/>
       <w:sdtContent>
         <w:p>
           <w:pPr>
@@ -453,8 +470,6 @@
           <w:r>
             <w:t xml:space="preserve"> with project velocity and daily scrum meetings</w:t>
           </w:r>
-          <w:bookmarkStart w:id="0" w:name="_GoBack"/>
-          <w:bookmarkEnd w:id="0"/>
           <w:r>
             <w:t>.</w:t>
           </w:r>
@@ -547,6 +562,7 @@
                   <w:docPart w:val="8569C0F10FE1674FB77535F459782E03"/>
                 </w:placeholder>
               </w:sdtPr>
+              <w:sdtEndPr/>
               <w:sdtContent>
                 <w:r>
                   <w:t>University of Pennsylvania</w:t>
@@ -617,11 +633,24 @@
           <w:r>
             <w:t xml:space="preserve">Quarter-finalist in </w:t>
           </w:r>
-          <w:r>
-            <w:t>RoboCup 2011, Istanbul</w:t>
-          </w:r>
-          <w:r>
-            <w:t>, Turkey, and RoboCup 2012, Mexico City, Mexico.</w:t>
+          <w:proofErr w:type="spellStart"/>
+          <w:r>
+            <w:t>RoboCup</w:t>
+          </w:r>
+          <w:proofErr w:type="spellEnd"/>
+          <w:r>
+            <w:t xml:space="preserve"> 2011, Istanbul</w:t>
+          </w:r>
+          <w:r>
+            <w:t xml:space="preserve">, Turkey, and </w:t>
+          </w:r>
+          <w:proofErr w:type="spellStart"/>
+          <w:r>
+            <w:t>RoboCup</w:t>
+          </w:r>
+          <w:proofErr w:type="spellEnd"/>
+          <w:r>
+            <w:t xml:space="preserve"> 2012, Mexico City, Mexico.</w:t>
           </w:r>
         </w:p>
         <w:p>
@@ -634,7 +663,15 @@
             <w:spacing w:after="0"/>
           </w:pPr>
           <w:r>
-            <w:t>Increased walk speed for bipedal robots by optimizing code and parameters resulting in faster approach time.</w:t>
+            <w:t xml:space="preserve">Worked with a large, existing code base written in C, C++, and </w:t>
+          </w:r>
+          <w:proofErr w:type="spellStart"/>
+          <w:r>
+            <w:t>Lua</w:t>
+          </w:r>
+          <w:proofErr w:type="spellEnd"/>
+          <w:r>
+            <w:t>.</w:t>
           </w:r>
         </w:p>
         <w:p>
@@ -647,19 +684,7 @@
             <w:spacing w:after="0"/>
           </w:pPr>
           <w:r>
-            <w:t xml:space="preserve">Improved </w:t>
-          </w:r>
-          <w:r>
-            <w:t xml:space="preserve">stability of fast walk </w:t>
-          </w:r>
-          <w:r>
-            <w:t>through gyro</w:t>
-          </w:r>
-          <w:r>
-            <w:t>scopic meas</w:t>
-          </w:r>
-          <w:r>
-            <w:t>urements and feedback to reduce falls per game.</w:t>
+            <w:t>Increased walk speed for bipedal robots by optimizing code and parameters resulting in faster approach time.</w:t>
           </w:r>
         </w:p>
         <w:p>
@@ -672,16 +697,19 @@
             <w:spacing w:after="0"/>
           </w:pPr>
           <w:r>
-            <w:t xml:space="preserve">Developed </w:t>
-          </w:r>
-          <w:r>
-            <w:t>geometric path planning using multidimensional splines</w:t>
-          </w:r>
-          <w:r>
-            <w:t xml:space="preserve"> reducing algorithmic complexity versus the more common graph-traversal methods</w:t>
-          </w:r>
-          <w:r>
-            <w:t>.</w:t>
+            <w:t xml:space="preserve">Improved </w:t>
+          </w:r>
+          <w:r>
+            <w:t xml:space="preserve">stability of fast walk </w:t>
+          </w:r>
+          <w:r>
+            <w:t>through gyro</w:t>
+          </w:r>
+          <w:r>
+            <w:t>scopic meas</w:t>
+          </w:r>
+          <w:r>
+            <w:t>urements and feedback to reduce falls per game.</w:t>
           </w:r>
         </w:p>
         <w:p>
@@ -694,6 +722,28 @@
             <w:spacing w:after="0"/>
           </w:pPr>
           <w:r>
+            <w:t xml:space="preserve">Developed </w:t>
+          </w:r>
+          <w:r>
+            <w:t>geometric path planning using multidimensional splines</w:t>
+          </w:r>
+          <w:r>
+            <w:t xml:space="preserve"> reducing algorithmic complexity versus the more common graph-traversal methods</w:t>
+          </w:r>
+          <w:r>
+            <w:t>.</w:t>
+          </w:r>
+        </w:p>
+        <w:p>
+          <w:pPr>
+            <w:pStyle w:val="BodyText"/>
+            <w:numPr>
+              <w:ilvl w:val="0"/>
+              <w:numId w:val="13"/>
+            </w:numPr>
+            <w:spacing w:after="0"/>
+          </w:pPr>
+          <w:r>
             <w:t xml:space="preserve">Implemented </w:t>
           </w:r>
           <w:r>
@@ -715,7 +765,13 @@
             <w:t>game</w:t>
           </w:r>
           <w:r>
-            <w:t xml:space="preserve"> strategy based on robot and ball location resulting in more goals per game.</w:t>
+            <w:t xml:space="preserve"> strategy based on robot and ball location </w:t>
+          </w:r>
+          <w:r>
+            <w:t>yielding</w:t>
+          </w:r>
+          <w:r>
+            <w:t xml:space="preserve"> more goals per game.</w:t>
           </w:r>
         </w:p>
       </w:sdtContent>
@@ -723,7 +779,7 @@
     <w:p>
       <w:pPr>
         <w:pStyle w:val="Heading1"/>
-        <w:spacing w:before="280" w:after="0"/>
+        <w:spacing w:before="200" w:after="0"/>
       </w:pPr>
       <w:r>
         <w:t xml:space="preserve">Personal </w:t>
@@ -761,9 +817,11 @@
               </w:tabs>
               <w:spacing w:after="40"/>
             </w:pPr>
+            <w:proofErr w:type="spellStart"/>
             <w:r>
               <w:t>BevAlert</w:t>
             </w:r>
+            <w:proofErr w:type="spellEnd"/>
           </w:p>
         </w:tc>
         <w:tc>
@@ -798,10 +856,20 @@
     <w:p>
       <w:pPr>
         <w:pStyle w:val="BodyText"/>
+        <w:numPr>
+          <w:ilvl w:val="0"/>
+          <w:numId w:val="15"/>
+        </w:numPr>
         <w:spacing w:after="0"/>
       </w:pPr>
       <w:r>
-        <w:t>A web service to alert users when their drinks have reached their desired temperatures.</w:t>
+        <w:t xml:space="preserve">A </w:t>
+      </w:r>
+      <w:r>
+        <w:t xml:space="preserve">microcontroller and </w:t>
+      </w:r>
+      <w:r>
+        <w:t>web service to alert users when their drinks have reached their desired temperatures.</w:t>
       </w:r>
     </w:p>
     <w:tbl>
@@ -833,8 +901,13 @@
               </w:tabs>
               <w:spacing w:after="40"/>
             </w:pPr>
+            <w:proofErr w:type="spellStart"/>
             <w:r>
-              <w:t>KiNaoMatics (kinaomatics.blogspot.com)</w:t>
+              <w:t>KiNaoMatics</w:t>
+            </w:r>
+            <w:proofErr w:type="spellEnd"/>
+            <w:r>
+              <w:t xml:space="preserve"> (kinaomatics.blogspot.com)</w:t>
             </w:r>
             <w:r>
               <w:t xml:space="preserve"> </w:t>
@@ -874,14 +947,34 @@
           <w:docPart w:val="67F00AEB9EE4F743AD53AF28A8ADB941"/>
         </w:placeholder>
       </w:sdtPr>
+      <w:sdtEndPr/>
       <w:sdtContent>
         <w:p>
           <w:pPr>
             <w:pStyle w:val="BodyText"/>
+            <w:numPr>
+              <w:ilvl w:val="0"/>
+              <w:numId w:val="15"/>
+            </w:numPr>
             <w:spacing w:after="0"/>
           </w:pPr>
           <w:r>
-            <w:t>A control engine which uses the Microsoft Kinect with Open CV to transmit a human’s joint positions to a humanoid robot.</w:t>
+            <w:t xml:space="preserve">A control engine </w:t>
+          </w:r>
+          <w:r>
+            <w:t>built with a Microsoft Kinect and programmed using</w:t>
+          </w:r>
+          <w:r>
+            <w:t xml:space="preserve"> Open CV</w:t>
+          </w:r>
+          <w:r>
+            <w:t xml:space="preserve"> in C++</w:t>
+          </w:r>
+          <w:r>
+            <w:t xml:space="preserve"> to transmit a human’s join</w:t>
+          </w:r>
+          <w:r>
+            <w:t>t positions to a humanoid robot so that the robot would mimic the human.</w:t>
           </w:r>
         </w:p>
       </w:sdtContent>
@@ -952,6 +1045,10 @@
     <w:p>
       <w:pPr>
         <w:pStyle w:val="BodyText"/>
+        <w:numPr>
+          <w:ilvl w:val="0"/>
+          <w:numId w:val="15"/>
+        </w:numPr>
         <w:spacing w:after="0"/>
       </w:pPr>
       <w:r>
@@ -973,11 +1070,12 @@
           <w:docPart w:val="32777A25386E4E49AF45DE5899083B7E"/>
         </w:placeholder>
       </w:sdtPr>
+      <w:sdtEndPr/>
       <w:sdtContent>
         <w:p>
           <w:pPr>
             <w:pStyle w:val="Heading1"/>
-            <w:spacing w:before="280" w:after="0"/>
+            <w:spacing w:before="200" w:after="0"/>
           </w:pPr>
           <w:r>
             <w:t xml:space="preserve"> </w:t>
@@ -1000,10 +1098,12 @@
               <w:docPart w:val="56F9489676AAE54C982300CFBAC832E2"/>
             </w:placeholder>
           </w:sdtPr>
+          <w:sdtEndPr/>
           <w:sdtContent>
             <w:p>
               <w:pPr>
                 <w:pStyle w:val="Heading2"/>
+                <w:jc w:val="center"/>
                 <w:rPr>
                   <w:b w:val="0"/>
                 </w:rPr>
@@ -1042,6 +1142,8 @@
             <w:p>
               <w:pPr>
                 <w:pStyle w:val="BodyText"/>
+                <w:spacing w:after="0"/>
+                <w:jc w:val="center"/>
               </w:pPr>
               <w:r>
                 <w:t>Real-time Systems • Embedded Systems • Software Engineering • Digital Circuit Design • Circuit-level modeling</w:t>
@@ -1054,7 +1156,7 @@
     <w:p>
       <w:pPr>
         <w:pStyle w:val="Heading1"/>
-        <w:spacing w:before="280" w:after="0"/>
+        <w:spacing w:before="200" w:after="0"/>
       </w:pPr>
       <w:r>
         <w:t xml:space="preserve">Select </w:t>
@@ -1077,6 +1179,7 @@
           <w:docPart w:val="E77F31E86003FB43A3E3E9C8ABA4DD33"/>
         </w:placeholder>
       </w:sdtPr>
+      <w:sdtEndPr/>
       <w:sdtContent>
         <w:p>
           <w:pPr>
@@ -1095,19 +1198,55 @@
             <w:rPr>
               <w:b w:val="0"/>
             </w:rPr>
-            <w:t xml:space="preserve">Python • Lua • C++ </w:t>
-          </w:r>
+            <w:t xml:space="preserve">Python • </w:t>
+          </w:r>
+          <w:proofErr w:type="spellStart"/>
           <w:r>
             <w:rPr>
               <w:b w:val="0"/>
             </w:rPr>
-            <w:t xml:space="preserve">• Matlab • SQL • JavaScript • </w:t>
-          </w:r>
+            <w:t>Lua</w:t>
+          </w:r>
+          <w:proofErr w:type="spellEnd"/>
           <w:r>
             <w:rPr>
               <w:b w:val="0"/>
             </w:rPr>
-            <w:t>JQuery • </w:t>
+            <w:t xml:space="preserve"> • C++ </w:t>
+          </w:r>
+          <w:r>
+            <w:rPr>
+              <w:b w:val="0"/>
+            </w:rPr>
+            <w:t>• </w:t>
+          </w:r>
+          <w:proofErr w:type="spellStart"/>
+          <w:r>
+            <w:rPr>
+              <w:b w:val="0"/>
+            </w:rPr>
+            <w:t>Matlab</w:t>
+          </w:r>
+          <w:proofErr w:type="spellEnd"/>
+          <w:r>
+            <w:rPr>
+              <w:b w:val="0"/>
+            </w:rPr>
+            <w:t xml:space="preserve"> • SQL • JavaScript • </w:t>
+          </w:r>
+          <w:proofErr w:type="spellStart"/>
+          <w:r>
+            <w:rPr>
+              <w:b w:val="0"/>
+            </w:rPr>
+            <w:t>JQuery</w:t>
+          </w:r>
+          <w:proofErr w:type="spellEnd"/>
+          <w:r>
+            <w:rPr>
+              <w:b w:val="0"/>
+            </w:rPr>
+            <w:t xml:space="preserve"> • </w:t>
           </w:r>
           <w:r>
             <w:rPr>
@@ -1119,7 +1258,21 @@
             <w:rPr>
               <w:b w:val="0"/>
             </w:rPr>
-            <w:t xml:space="preserve"> • Git • SVN •</w:t>
+            <w:t xml:space="preserve"> • </w:t>
+          </w:r>
+          <w:proofErr w:type="spellStart"/>
+          <w:r>
+            <w:rPr>
+              <w:b w:val="0"/>
+            </w:rPr>
+            <w:t>Git</w:t>
+          </w:r>
+          <w:proofErr w:type="spellEnd"/>
+          <w:r>
+            <w:rPr>
+              <w:b w:val="0"/>
+            </w:rPr>
+            <w:t xml:space="preserve"> • SVN •</w:t>
           </w:r>
           <w:r>
             <w:rPr>
@@ -1987,6 +2140,119 @@
       </w:rPr>
     </w:lvl>
   </w:abstractNum>
+  <w:abstractNum w:abstractNumId="14">
+    <w:nsid w:val="76D21730"/>
+    <w:multiLevelType w:val="hybridMultilevel"/>
+    <w:tmpl w:val="F1B8AF66"/>
+    <w:lvl w:ilvl="0" w:tplc="04090001">
+      <w:start w:val="1"/>
+      <w:numFmt w:val="bullet"/>
+      <w:lvlText w:val=""/>
+      <w:lvlJc w:val="left"/>
+      <w:pPr>
+        <w:ind w:left="720" w:hanging="360"/>
+      </w:pPr>
+      <w:rPr>
+        <w:rFonts w:ascii="Symbol" w:hAnsi="Symbol" w:hint="default"/>
+      </w:rPr>
+    </w:lvl>
+    <w:lvl w:ilvl="1" w:tplc="04090003" w:tentative="1">
+      <w:start w:val="1"/>
+      <w:numFmt w:val="bullet"/>
+      <w:lvlText w:val="o"/>
+      <w:lvlJc w:val="left"/>
+      <w:pPr>
+        <w:ind w:left="1440" w:hanging="360"/>
+      </w:pPr>
+      <w:rPr>
+        <w:rFonts w:ascii="Courier New" w:hAnsi="Courier New" w:hint="default"/>
+      </w:rPr>
+    </w:lvl>
+    <w:lvl w:ilvl="2" w:tplc="04090005" w:tentative="1">
+      <w:start w:val="1"/>
+      <w:numFmt w:val="bullet"/>
+      <w:lvlText w:val=""/>
+      <w:lvlJc w:val="left"/>
+      <w:pPr>
+        <w:ind w:left="2160" w:hanging="360"/>
+      </w:pPr>
+      <w:rPr>
+        <w:rFonts w:ascii="Wingdings" w:hAnsi="Wingdings" w:hint="default"/>
+      </w:rPr>
+    </w:lvl>
+    <w:lvl w:ilvl="3" w:tplc="04090001" w:tentative="1">
+      <w:start w:val="1"/>
+      <w:numFmt w:val="bullet"/>
+      <w:lvlText w:val=""/>
+      <w:lvlJc w:val="left"/>
+      <w:pPr>
+        <w:ind w:left="2880" w:hanging="360"/>
+      </w:pPr>
+      <w:rPr>
+        <w:rFonts w:ascii="Symbol" w:hAnsi="Symbol" w:hint="default"/>
+      </w:rPr>
+    </w:lvl>
+    <w:lvl w:ilvl="4" w:tplc="04090003" w:tentative="1">
+      <w:start w:val="1"/>
+      <w:numFmt w:val="bullet"/>
+      <w:lvlText w:val="o"/>
+      <w:lvlJc w:val="left"/>
+      <w:pPr>
+        <w:ind w:left="3600" w:hanging="360"/>
+      </w:pPr>
+      <w:rPr>
+        <w:rFonts w:ascii="Courier New" w:hAnsi="Courier New" w:hint="default"/>
+      </w:rPr>
+    </w:lvl>
+    <w:lvl w:ilvl="5" w:tplc="04090005" w:tentative="1">
+      <w:start w:val="1"/>
+      <w:numFmt w:val="bullet"/>
+      <w:lvlText w:val=""/>
+      <w:lvlJc w:val="left"/>
+      <w:pPr>
+        <w:ind w:left="4320" w:hanging="360"/>
+      </w:pPr>
+      <w:rPr>
+        <w:rFonts w:ascii="Wingdings" w:hAnsi="Wingdings" w:hint="default"/>
+      </w:rPr>
+    </w:lvl>
+    <w:lvl w:ilvl="6" w:tplc="04090001" w:tentative="1">
+      <w:start w:val="1"/>
+      <w:numFmt w:val="bullet"/>
+      <w:lvlText w:val=""/>
+      <w:lvlJc w:val="left"/>
+      <w:pPr>
+        <w:ind w:left="5040" w:hanging="360"/>
+      </w:pPr>
+      <w:rPr>
+        <w:rFonts w:ascii="Symbol" w:hAnsi="Symbol" w:hint="default"/>
+      </w:rPr>
+    </w:lvl>
+    <w:lvl w:ilvl="7" w:tplc="04090003" w:tentative="1">
+      <w:start w:val="1"/>
+      <w:numFmt w:val="bullet"/>
+      <w:lvlText w:val="o"/>
+      <w:lvlJc w:val="left"/>
+      <w:pPr>
+        <w:ind w:left="5760" w:hanging="360"/>
+      </w:pPr>
+      <w:rPr>
+        <w:rFonts w:ascii="Courier New" w:hAnsi="Courier New" w:hint="default"/>
+      </w:rPr>
+    </w:lvl>
+    <w:lvl w:ilvl="8" w:tplc="04090005" w:tentative="1">
+      <w:start w:val="1"/>
+      <w:numFmt w:val="bullet"/>
+      <w:lvlText w:val=""/>
+      <w:lvlJc w:val="left"/>
+      <w:pPr>
+        <w:ind w:left="6480" w:hanging="360"/>
+      </w:pPr>
+      <w:rPr>
+        <w:rFonts w:ascii="Wingdings" w:hAnsi="Wingdings" w:hint="default"/>
+      </w:rPr>
+    </w:lvl>
+  </w:abstractNum>
   <w:num w:numId="1">
     <w:abstractNumId w:val="9"/>
   </w:num>
@@ -2028,6 +2294,9 @@
   </w:num>
   <w:num w:numId="14">
     <w:abstractNumId w:val="10"/>
+  </w:num>
+  <w:num w:numId="15">
+    <w:abstractNumId w:val="14"/>
   </w:num>
 </w:numbering>
 </file>
@@ -6367,7 +6636,7 @@
     <w:charset w:val="00"/>
     <w:family w:val="auto"/>
     <w:pitch w:val="variable"/>
-    <w:sig w:usb0="00000003" w:usb1="00000000" w:usb2="00000000" w:usb3="00000000" w:csb0="00000001" w:csb1="00000000"/>
+    <w:sig w:usb0="E00002FF" w:usb1="400004FF" w:usb2="00000000" w:usb3="00000000" w:csb0="0000019F" w:csb1="00000000"/>
   </w:font>
   <w:font w:name="ＭＳ 明朝">
     <w:panose1 w:val="00000000000000000000"/>
@@ -6390,7 +6659,7 @@
     <w:charset w:val="00"/>
     <w:family w:val="auto"/>
     <w:pitch w:val="variable"/>
-    <w:sig w:usb0="00000003" w:usb1="00000000" w:usb2="00000000" w:usb3="00000000" w:csb0="00000001" w:csb1="00000000"/>
+    <w:sig w:usb0="E10002FF" w:usb1="4000ACFF" w:usb2="00000009" w:usb3="00000000" w:csb0="0000019F" w:csb1="00000000"/>
   </w:font>
 </w:fonts>
 </file>

</xml_diff>